<commit_message>
Utilizando ng-show para listagem vazia ng-hide ng-if para remover contato
</commit_message>
<xml_diff>
--- a/Diretivas.docx
+++ b/Diretivas.docx
@@ -30,15 +30,7 @@
         <w:t xml:space="preserve">extensões </w:t>
       </w:r>
       <w:r>
-        <w:t xml:space="preserve">da linguagem HTML que permitem a </w:t>
-      </w:r>
-      <w:proofErr w:type="gramStart"/>
-      <w:r>
-        <w:t>implementação</w:t>
-      </w:r>
-      <w:proofErr w:type="gramEnd"/>
-      <w:r>
-        <w:t xml:space="preserve"> de novos </w:t>
+        <w:t xml:space="preserve">da linguagem HTML que permitem a implementação de novos </w:t>
       </w:r>
       <w:r>
         <w:t>c</w:t>
@@ -68,16 +60,12 @@
       <w:pPr>
         <w:jc w:val="both"/>
       </w:pPr>
-      <w:proofErr w:type="spellStart"/>
-      <w:proofErr w:type="gramStart"/>
       <w:r>
         <w:rPr>
           <w:b/>
         </w:rPr>
         <w:t>ngBind</w:t>
       </w:r>
-      <w:proofErr w:type="spellEnd"/>
-      <w:proofErr w:type="gramEnd"/>
       <w:r>
         <w:t xml:space="preserve"> </w:t>
       </w:r>
@@ -85,77 +73,43 @@
         <w:tab/>
       </w:r>
       <w:r>
-        <w:t xml:space="preserve">evita a impressão de "{{ algo aqui}}": Pega uma coisa do </w:t>
-      </w:r>
-      <w:proofErr w:type="spellStart"/>
-      <w:r>
-        <w:t>view</w:t>
-      </w:r>
-      <w:proofErr w:type="spellEnd"/>
-      <w:r>
-        <w:t xml:space="preserve"> e define no $</w:t>
-      </w:r>
-      <w:proofErr w:type="spellStart"/>
-      <w:r>
-        <w:t>scope</w:t>
-      </w:r>
-      <w:proofErr w:type="spellEnd"/>
-    </w:p>
-    <w:p>
-      <w:pPr>
-        <w:jc w:val="both"/>
-      </w:pPr>
-    </w:p>
-    <w:p>
-      <w:pPr>
-        <w:jc w:val="both"/>
-      </w:pPr>
-      <w:proofErr w:type="spellStart"/>
-      <w:proofErr w:type="gramStart"/>
+        <w:t>evita a impressão de "{{ algo aqui}}": Pega uma coisa do view e define no $scope</w:t>
+      </w:r>
+    </w:p>
+    <w:p>
+      <w:pPr>
+        <w:jc w:val="both"/>
+      </w:pPr>
+    </w:p>
+    <w:p>
+      <w:pPr>
+        <w:jc w:val="both"/>
+      </w:pPr>
       <w:r>
         <w:rPr>
           <w:b/>
         </w:rPr>
         <w:t>ngController</w:t>
       </w:r>
-      <w:proofErr w:type="spellEnd"/>
-      <w:proofErr w:type="gramEnd"/>
-      <w:r>
-        <w:t xml:space="preserve"> intermedia o </w:t>
-      </w:r>
-      <w:proofErr w:type="spellStart"/>
-      <w:r>
-        <w:t>scope</w:t>
-      </w:r>
-      <w:proofErr w:type="spellEnd"/>
-      <w:r>
-        <w:t xml:space="preserve"> com a </w:t>
-      </w:r>
-      <w:proofErr w:type="spellStart"/>
-      <w:r>
-        <w:t>view</w:t>
-      </w:r>
-      <w:proofErr w:type="spellEnd"/>
-    </w:p>
-    <w:p>
-      <w:pPr>
-        <w:jc w:val="both"/>
-      </w:pPr>
-    </w:p>
-    <w:p>
-      <w:pPr>
-        <w:jc w:val="both"/>
-      </w:pPr>
-      <w:proofErr w:type="spellStart"/>
-      <w:proofErr w:type="gramStart"/>
+      <w:r>
+        <w:t xml:space="preserve"> intermedia o scope com a view</w:t>
+      </w:r>
+    </w:p>
+    <w:p>
+      <w:pPr>
+        <w:jc w:val="both"/>
+      </w:pPr>
+    </w:p>
+    <w:p>
+      <w:pPr>
+        <w:jc w:val="both"/>
+      </w:pPr>
       <w:r>
         <w:rPr>
           <w:b/>
         </w:rPr>
         <w:t>ngRepeat</w:t>
       </w:r>
-      <w:proofErr w:type="spellEnd"/>
-      <w:proofErr w:type="gramEnd"/>
       <w:r>
         <w:t xml:space="preserve"> Iterando sobre os itens de uma coleção ou de um objeto.</w:t>
       </w:r>
@@ -169,207 +123,128 @@
       <w:pPr>
         <w:jc w:val="both"/>
       </w:pPr>
-      <w:proofErr w:type="spellStart"/>
-      <w:proofErr w:type="gramStart"/>
       <w:r>
         <w:rPr>
           <w:b/>
         </w:rPr>
         <w:t>ngModel</w:t>
       </w:r>
-      <w:proofErr w:type="spellEnd"/>
-      <w:proofErr w:type="gramEnd"/>
-      <w:r>
-        <w:t xml:space="preserve"> faz o inverso do </w:t>
-      </w:r>
-      <w:proofErr w:type="spellStart"/>
-      <w:r>
-        <w:t>ngBind</w:t>
-      </w:r>
-      <w:proofErr w:type="spellEnd"/>
-      <w:r>
-        <w:t xml:space="preserve">: </w:t>
-      </w:r>
-      <w:r>
-        <w:t>Vinculando uma propried</w:t>
-      </w:r>
-      <w:r>
-        <w:t>ade ao $</w:t>
-      </w:r>
-      <w:proofErr w:type="spellStart"/>
-      <w:r>
-        <w:t>scope</w:t>
-      </w:r>
-      <w:proofErr w:type="spellEnd"/>
-      <w:r>
-        <w:t xml:space="preserve">. </w:t>
-      </w:r>
-      <w:proofErr w:type="gramStart"/>
-      <w:r>
-        <w:t>Ou seja</w:t>
-      </w:r>
-      <w:proofErr w:type="gramEnd"/>
-      <w:r>
-        <w:t xml:space="preserve"> pega uma c</w:t>
-      </w:r>
-      <w:r>
-        <w:t>oisa do $</w:t>
-      </w:r>
-      <w:proofErr w:type="spellStart"/>
-      <w:r>
-        <w:t>scope</w:t>
-      </w:r>
-      <w:proofErr w:type="spellEnd"/>
-      <w:r>
-        <w:t xml:space="preserve"> e exibe.</w:t>
-      </w:r>
-      <w:r>
-        <w:t xml:space="preserve"> O </w:t>
-      </w:r>
-      <w:proofErr w:type="spellStart"/>
-      <w:proofErr w:type="gramStart"/>
-      <w:r>
+      <w:r>
+        <w:t xml:space="preserve"> faz o i</w:t>
+      </w:r>
+      <w:r>
+        <w:t>nverso do ngBind: Vinculando uma propried</w:t>
+      </w:r>
+      <w:r>
+        <w:t>ade ao $scope. Ou seja pega uma c</w:t>
+      </w:r>
+      <w:r>
+        <w:t>oisa do $scope e exibe.</w:t>
+      </w:r>
+      <w:r>
+        <w:t xml:space="preserve"> O ngOptions não tem razão de existir sem o ngModel</w:t>
+      </w:r>
+    </w:p>
+    <w:p>
+      <w:pPr>
+        <w:ind w:left="708"/>
+      </w:pPr>
+      <w:r>
+        <w:t>- input</w:t>
+      </w:r>
+    </w:p>
+    <w:p>
+      <w:pPr>
+        <w:ind w:left="708"/>
+      </w:pPr>
+      <w:r>
+        <w:t>- select</w:t>
+      </w:r>
+    </w:p>
+    <w:p>
+      <w:pPr>
+        <w:ind w:left="708"/>
+      </w:pPr>
+      <w:r>
+        <w:t>-textarea</w:t>
+      </w:r>
+    </w:p>
+    <w:p>
+      <w:pPr>
+        <w:jc w:val="both"/>
+      </w:pPr>
+    </w:p>
+    <w:p>
+      <w:pPr>
+        <w:jc w:val="both"/>
+      </w:pPr>
+      <w:r>
+        <w:rPr>
+          <w:b/>
+        </w:rPr>
+        <w:t>ngClick</w:t>
+      </w:r>
+      <w:r>
+        <w:t xml:space="preserve"> : Atribui um comportamento ao evento.</w:t>
+      </w:r>
+    </w:p>
+    <w:p>
+      <w:pPr>
+        <w:jc w:val="both"/>
+      </w:pPr>
+      <w:r>
+        <w:rPr>
+          <w:b/>
+        </w:rPr>
+        <w:t>ngDisabled</w:t>
+      </w:r>
+      <w:r>
+        <w:rPr>
+          <w:b/>
+        </w:rPr>
+        <w:t xml:space="preserve"> </w:t>
+      </w:r>
+      <w:r>
+        <w:t>Desabilitando um elemento dinamicamente.</w:t>
+      </w:r>
+    </w:p>
+    <w:p>
+      <w:pPr>
+        <w:jc w:val="both"/>
+      </w:pPr>
+      <w:r>
+        <w:rPr>
+          <w:b/>
+        </w:rPr>
         <w:t>ngOptions</w:t>
       </w:r>
-      <w:proofErr w:type="spellEnd"/>
-      <w:proofErr w:type="gramEnd"/>
-      <w:r>
-        <w:t xml:space="preserve"> não tem razão de existir sem o </w:t>
-      </w:r>
-      <w:proofErr w:type="spellStart"/>
-      <w:r>
-        <w:t>ngModel</w:t>
-      </w:r>
-      <w:proofErr w:type="spellEnd"/>
-    </w:p>
-    <w:p>
-      <w:pPr>
-        <w:ind w:left="708"/>
-      </w:pPr>
-      <w:r>
-        <w:t>- input</w:t>
-      </w:r>
-    </w:p>
-    <w:p>
-      <w:pPr>
-        <w:ind w:left="708"/>
-      </w:pPr>
-      <w:r>
-        <w:t xml:space="preserve">- </w:t>
-      </w:r>
-      <w:proofErr w:type="spellStart"/>
-      <w:r>
-        <w:t>select</w:t>
-      </w:r>
-      <w:proofErr w:type="spellEnd"/>
-    </w:p>
-    <w:p>
-      <w:pPr>
-        <w:ind w:left="708"/>
-      </w:pPr>
-      <w:r>
-        <w:t>-</w:t>
-      </w:r>
-      <w:proofErr w:type="spellStart"/>
-      <w:r>
-        <w:t>textarea</w:t>
-      </w:r>
-      <w:proofErr w:type="spellEnd"/>
-    </w:p>
-    <w:p>
-      <w:pPr>
-        <w:jc w:val="both"/>
-      </w:pPr>
-    </w:p>
-    <w:p>
-      <w:pPr>
-        <w:jc w:val="both"/>
-      </w:pPr>
-      <w:proofErr w:type="spellStart"/>
-      <w:proofErr w:type="gramStart"/>
-      <w:r>
-        <w:rPr>
-          <w:b/>
-        </w:rPr>
-        <w:t>ngClick</w:t>
-      </w:r>
-      <w:proofErr w:type="spellEnd"/>
-      <w:proofErr w:type="gramEnd"/>
-      <w:r>
-        <w:t xml:space="preserve"> : Atribui um comportamento ao evento.</w:t>
-      </w:r>
-    </w:p>
-    <w:p>
-      <w:pPr>
-        <w:jc w:val="both"/>
-      </w:pPr>
-      <w:proofErr w:type="spellStart"/>
-      <w:proofErr w:type="gramStart"/>
-      <w:r>
-        <w:rPr>
-          <w:b/>
-        </w:rPr>
-        <w:t>ngDisabled</w:t>
-      </w:r>
-      <w:proofErr w:type="spellEnd"/>
-      <w:proofErr w:type="gramEnd"/>
-      <w:r>
-        <w:rPr>
-          <w:b/>
-        </w:rPr>
+      <w:r>
+        <w:t xml:space="preserve"> Renderiza as opções de um select</w:t>
+      </w:r>
+      <w:r>
+        <w:t xml:space="preserve"> : Selecionada e atribuída ao scope pelo ngmodel.</w:t>
+      </w:r>
+    </w:p>
+    <w:p>
+      <w:pPr>
+        <w:jc w:val="both"/>
+      </w:pPr>
+      <w:r>
+        <w:rPr>
+          <w:b/>
+        </w:rPr>
+        <w:t>ngClass e ngStyle:</w:t>
+      </w:r>
+      <w:r>
         <w:t xml:space="preserve"> </w:t>
       </w:r>
       <w:r>
-        <w:t>Desabilitando um elemento dinamicamente.</w:t>
-      </w:r>
-    </w:p>
-    <w:p>
-      <w:pPr>
-        <w:jc w:val="both"/>
-      </w:pPr>
-      <w:proofErr w:type="spellStart"/>
-      <w:proofErr w:type="gramStart"/>
-      <w:r>
-        <w:rPr>
-          <w:b/>
-        </w:rPr>
-        <w:t>ngOptions</w:t>
-      </w:r>
-      <w:proofErr w:type="spellEnd"/>
-      <w:proofErr w:type="gramEnd"/>
-      <w:r>
-        <w:t xml:space="preserve"> </w:t>
-      </w:r>
-      <w:proofErr w:type="spellStart"/>
-      <w:r>
-        <w:t>Renderiza</w:t>
-      </w:r>
-      <w:proofErr w:type="spellEnd"/>
-      <w:r>
-        <w:t xml:space="preserve"> as opções de um </w:t>
-      </w:r>
-      <w:proofErr w:type="spellStart"/>
-      <w:r>
-        <w:t>select</w:t>
-      </w:r>
-      <w:proofErr w:type="spellEnd"/>
-      <w:r>
-        <w:t xml:space="preserve"> : Selecionada e atribuída ao </w:t>
-      </w:r>
-      <w:proofErr w:type="spellStart"/>
-      <w:r>
-        <w:t>scope</w:t>
-      </w:r>
-      <w:proofErr w:type="spellEnd"/>
-      <w:r>
-        <w:t xml:space="preserve"> pelo </w:t>
-      </w:r>
-      <w:proofErr w:type="spellStart"/>
-      <w:r>
-        <w:t>ngmodel</w:t>
-      </w:r>
-      <w:proofErr w:type="spellEnd"/>
-      <w:r>
+        <w:t>Aplicando classes CSS e estilos dinamicamente</w:t>
+      </w:r>
+      <w:r>
+        <w:rPr>
+          <w:b/>
+        </w:rPr>
         <w:t>.</w:t>
       </w:r>
     </w:p>
@@ -377,29 +252,70 @@
       <w:pPr>
         <w:jc w:val="both"/>
         <w:rPr>
-          <w:u w:val="single"/>
-        </w:rPr>
-      </w:pPr>
-      <w:proofErr w:type="spellStart"/>
-      <w:proofErr w:type="gramStart"/>
-      <w:r>
-        <w:t>ngClass</w:t>
-      </w:r>
-      <w:proofErr w:type="spellEnd"/>
-      <w:proofErr w:type="gramEnd"/>
-      <w:r>
-        <w:t xml:space="preserve"> e </w:t>
-      </w:r>
-      <w:proofErr w:type="spellStart"/>
-      <w:r>
-        <w:t>ngStyle</w:t>
-      </w:r>
-      <w:proofErr w:type="spellEnd"/>
-      <w:r>
-        <w:t>: Aplicando classes CSS e estilos dinamicamente.</w:t>
+          <w:b/>
+        </w:rPr>
+      </w:pPr>
+      <w:r>
+        <w:rPr>
+          <w:b/>
+        </w:rPr>
+        <w:t xml:space="preserve">ngShow, ngHide </w:t>
+      </w:r>
+      <w:r>
+        <w:rPr>
+          <w:b/>
+        </w:rPr>
+        <w:t>(tags pequenas</w:t>
       </w:r>
       <w:bookmarkStart w:id="0" w:name="_GoBack"/>
       <w:bookmarkEnd w:id="0"/>
+      <w:r>
+        <w:rPr>
+          <w:b/>
+        </w:rPr>
+        <w:t xml:space="preserve">) </w:t>
+      </w:r>
+      <w:r>
+        <w:rPr>
+          <w:b/>
+        </w:rPr>
+        <w:t>e ngIf</w:t>
+      </w:r>
+      <w:r>
+        <w:rPr>
+          <w:b/>
+        </w:rPr>
+        <w:t xml:space="preserve"> </w:t>
+      </w:r>
+      <w:r>
+        <w:t>(</w:t>
+      </w:r>
+      <w:r>
+        <w:t xml:space="preserve">melhor para performance - </w:t>
+      </w:r>
+      <w:r>
+        <w:t>associar ngsource)</w:t>
+      </w:r>
+      <w:r>
+        <w:rPr>
+          <w:b/>
+        </w:rPr>
+        <w:t>:</w:t>
+      </w:r>
+      <w:r>
+        <w:t xml:space="preserve"> Exibindo um elemento condicionalmente.</w:t>
+      </w:r>
+      <w:r>
+        <w:t xml:space="preserve"> ngIf interage com a DOM já os outros não.</w:t>
+      </w:r>
+    </w:p>
+    <w:p>
+      <w:pPr>
+        <w:jc w:val="both"/>
+        <w:rPr>
+          <w:u w:val="single"/>
+        </w:rPr>
+      </w:pPr>
     </w:p>
     <w:p>
       <w:pPr>

</xml_diff>

<commit_message>
Utilizando nginclude para footer ngrequired para form com a propriedade invalid
</commit_message>
<xml_diff>
--- a/Diretivas.docx
+++ b/Diretivas.docx
@@ -251,9 +251,6 @@
     <w:p>
       <w:pPr>
         <w:jc w:val="both"/>
-        <w:rPr>
-          <w:b/>
-        </w:rPr>
       </w:pPr>
       <w:r>
         <w:rPr>
@@ -265,48 +262,73 @@
         <w:rPr>
           <w:b/>
         </w:rPr>
-        <w:t>(tags pequenas</w:t>
+        <w:t xml:space="preserve">(tags pequenas) </w:t>
+      </w:r>
+      <w:r>
+        <w:rPr>
+          <w:b/>
+        </w:rPr>
+        <w:t>e ngIf</w:t>
+      </w:r>
+      <w:r>
+        <w:rPr>
+          <w:b/>
+        </w:rPr>
+        <w:t xml:space="preserve"> </w:t>
+      </w:r>
+      <w:r>
+        <w:t>(melhor para performance - associar ngsource)</w:t>
+      </w:r>
+      <w:r>
+        <w:rPr>
+          <w:b/>
+        </w:rPr>
+        <w:t>:</w:t>
+      </w:r>
+      <w:r>
+        <w:t xml:space="preserve"> Exibindo um elemento condicionalmente.</w:t>
+      </w:r>
+      <w:r>
+        <w:t xml:space="preserve"> ngIf interage com a DOM já os outros não.</w:t>
+      </w:r>
+    </w:p>
+    <w:p>
+      <w:pPr>
+        <w:jc w:val="both"/>
+      </w:pPr>
+      <w:r>
+        <w:t>ngInclude: Incluir conteúdo dinamicamente.</w:t>
       </w:r>
       <w:bookmarkStart w:id="0" w:name="_GoBack"/>
       <w:bookmarkEnd w:id="0"/>
-      <w:r>
-        <w:rPr>
-          <w:b/>
-        </w:rPr>
-        <w:t xml:space="preserve">) </w:t>
-      </w:r>
-      <w:r>
-        <w:rPr>
-          <w:b/>
-        </w:rPr>
-        <w:t>e ngIf</w:t>
-      </w:r>
-      <w:r>
-        <w:rPr>
-          <w:b/>
-        </w:rPr>
-        <w:t xml:space="preserve"> </w:t>
-      </w:r>
-      <w:r>
-        <w:t>(</w:t>
-      </w:r>
-      <w:r>
-        <w:t xml:space="preserve">melhor para performance - </w:t>
-      </w:r>
-      <w:r>
-        <w:t>associar ngsource)</w:t>
-      </w:r>
-      <w:r>
-        <w:rPr>
-          <w:b/>
-        </w:rPr>
-        <w:t>:</w:t>
-      </w:r>
-      <w:r>
-        <w:t xml:space="preserve"> Exibindo um elemento condicionalmente.</w:t>
-      </w:r>
-      <w:r>
-        <w:t xml:space="preserve"> ngIf interage com a DOM já os outros não.</w:t>
+    </w:p>
+    <w:p>
+      <w:pPr>
+        <w:jc w:val="both"/>
+        <w:rPr>
+          <w:b/>
+        </w:rPr>
+      </w:pPr>
+      <w:r>
+        <w:rPr>
+          <w:b/>
+        </w:rPr>
+        <w:t>ngRequired</w:t>
+      </w:r>
+      <w:r>
+        <w:t xml:space="preserve"> Define um determinado campo como obrigatório.</w:t>
+      </w:r>
+      <w:r>
+        <w:t xml:space="preserve"> Com </w:t>
+      </w:r>
+      <w:r>
+        <w:rPr>
+          <w:b/>
+        </w:rPr>
+        <w:t xml:space="preserve">$invalid </w:t>
+      </w:r>
+      <w:r>
+        <w:t>para desabilitar “botão”</w:t>
       </w:r>
     </w:p>
     <w:p>

</xml_diff>

<commit_message>
ngminlength e ngmaxlength, propriedade e objeto  que contém os estados required, minlength e o maxlenght entre outros fazendo validação dos campos
</commit_message>
<xml_diff>
--- a/Diretivas.docx
+++ b/Diretivas.docx
@@ -30,7 +30,15 @@
         <w:t xml:space="preserve">extensões </w:t>
       </w:r>
       <w:r>
-        <w:t xml:space="preserve">da linguagem HTML que permitem a implementação de novos </w:t>
+        <w:t xml:space="preserve">da linguagem HTML que permitem a </w:t>
+      </w:r>
+      <w:proofErr w:type="gramStart"/>
+      <w:r>
+        <w:t>implementação</w:t>
+      </w:r>
+      <w:proofErr w:type="gramEnd"/>
+      <w:r>
+        <w:t xml:space="preserve"> de novos </w:t>
       </w:r>
       <w:r>
         <w:t>c</w:t>
@@ -60,12 +68,16 @@
       <w:pPr>
         <w:jc w:val="both"/>
       </w:pPr>
+      <w:proofErr w:type="spellStart"/>
+      <w:proofErr w:type="gramStart"/>
       <w:r>
         <w:rPr>
           <w:b/>
         </w:rPr>
         <w:t>ngBind</w:t>
       </w:r>
+      <w:proofErr w:type="spellEnd"/>
+      <w:proofErr w:type="gramEnd"/>
       <w:r>
         <w:t xml:space="preserve"> </w:t>
       </w:r>
@@ -73,43 +85,77 @@
         <w:tab/>
       </w:r>
       <w:r>
-        <w:t>evita a impressão de "{{ algo aqui}}": Pega uma coisa do view e define no $scope</w:t>
-      </w:r>
-    </w:p>
-    <w:p>
-      <w:pPr>
-        <w:jc w:val="both"/>
-      </w:pPr>
-    </w:p>
-    <w:p>
-      <w:pPr>
-        <w:jc w:val="both"/>
-      </w:pPr>
+        <w:t xml:space="preserve">evita a impressão de "{{ algo aqui}}": Pega uma coisa do </w:t>
+      </w:r>
+      <w:proofErr w:type="spellStart"/>
+      <w:r>
+        <w:t>view</w:t>
+      </w:r>
+      <w:proofErr w:type="spellEnd"/>
+      <w:r>
+        <w:t xml:space="preserve"> e define no $</w:t>
+      </w:r>
+      <w:proofErr w:type="spellStart"/>
+      <w:r>
+        <w:t>scope</w:t>
+      </w:r>
+      <w:proofErr w:type="spellEnd"/>
+    </w:p>
+    <w:p>
+      <w:pPr>
+        <w:jc w:val="both"/>
+      </w:pPr>
+    </w:p>
+    <w:p>
+      <w:pPr>
+        <w:jc w:val="both"/>
+      </w:pPr>
+      <w:proofErr w:type="spellStart"/>
+      <w:proofErr w:type="gramStart"/>
       <w:r>
         <w:rPr>
           <w:b/>
         </w:rPr>
         <w:t>ngController</w:t>
       </w:r>
-      <w:r>
-        <w:t xml:space="preserve"> intermedia o scope com a view</w:t>
-      </w:r>
-    </w:p>
-    <w:p>
-      <w:pPr>
-        <w:jc w:val="both"/>
-      </w:pPr>
-    </w:p>
-    <w:p>
-      <w:pPr>
-        <w:jc w:val="both"/>
-      </w:pPr>
+      <w:proofErr w:type="spellEnd"/>
+      <w:proofErr w:type="gramEnd"/>
+      <w:r>
+        <w:t xml:space="preserve"> intermedia o </w:t>
+      </w:r>
+      <w:proofErr w:type="spellStart"/>
+      <w:r>
+        <w:t>scope</w:t>
+      </w:r>
+      <w:proofErr w:type="spellEnd"/>
+      <w:r>
+        <w:t xml:space="preserve"> com a </w:t>
+      </w:r>
+      <w:proofErr w:type="spellStart"/>
+      <w:r>
+        <w:t>view</w:t>
+      </w:r>
+      <w:proofErr w:type="spellEnd"/>
+    </w:p>
+    <w:p>
+      <w:pPr>
+        <w:jc w:val="both"/>
+      </w:pPr>
+    </w:p>
+    <w:p>
+      <w:pPr>
+        <w:jc w:val="both"/>
+      </w:pPr>
+      <w:proofErr w:type="spellStart"/>
+      <w:proofErr w:type="gramStart"/>
       <w:r>
         <w:rPr>
           <w:b/>
         </w:rPr>
         <w:t>ngRepeat</w:t>
       </w:r>
+      <w:proofErr w:type="spellEnd"/>
+      <w:proofErr w:type="gramEnd"/>
       <w:r>
         <w:t xml:space="preserve"> Iterando sobre os itens de uma coleção ou de um objeto.</w:t>
       </w:r>
@@ -123,27 +169,78 @@
       <w:pPr>
         <w:jc w:val="both"/>
       </w:pPr>
+      <w:proofErr w:type="spellStart"/>
+      <w:proofErr w:type="gramStart"/>
       <w:r>
         <w:rPr>
           <w:b/>
         </w:rPr>
         <w:t>ngModel</w:t>
       </w:r>
+      <w:proofErr w:type="spellEnd"/>
+      <w:proofErr w:type="gramEnd"/>
       <w:r>
         <w:t xml:space="preserve"> faz o i</w:t>
       </w:r>
       <w:r>
-        <w:t>nverso do ngBind: Vinculando uma propried</w:t>
-      </w:r>
-      <w:r>
-        <w:t>ade ao $scope. Ou seja pega uma c</w:t>
-      </w:r>
-      <w:r>
-        <w:t>oisa do $scope e exibe.</w:t>
-      </w:r>
-      <w:r>
-        <w:t xml:space="preserve"> O ngOptions não tem razão de existir sem o ngModel</w:t>
-      </w:r>
+        <w:t xml:space="preserve">nverso do </w:t>
+      </w:r>
+      <w:proofErr w:type="spellStart"/>
+      <w:r>
+        <w:t>ngBind</w:t>
+      </w:r>
+      <w:proofErr w:type="spellEnd"/>
+      <w:r>
+        <w:t>: Vinculando uma propried</w:t>
+      </w:r>
+      <w:r>
+        <w:t>ade ao $</w:t>
+      </w:r>
+      <w:proofErr w:type="spellStart"/>
+      <w:r>
+        <w:t>scope</w:t>
+      </w:r>
+      <w:proofErr w:type="spellEnd"/>
+      <w:r>
+        <w:t xml:space="preserve">. </w:t>
+      </w:r>
+      <w:proofErr w:type="gramStart"/>
+      <w:r>
+        <w:t>Ou seja</w:t>
+      </w:r>
+      <w:proofErr w:type="gramEnd"/>
+      <w:r>
+        <w:t xml:space="preserve"> pega uma c</w:t>
+      </w:r>
+      <w:r>
+        <w:t>oisa do $</w:t>
+      </w:r>
+      <w:proofErr w:type="spellStart"/>
+      <w:r>
+        <w:t>scope</w:t>
+      </w:r>
+      <w:proofErr w:type="spellEnd"/>
+      <w:r>
+        <w:t xml:space="preserve"> e exibe.</w:t>
+      </w:r>
+      <w:r>
+        <w:t xml:space="preserve"> O </w:t>
+      </w:r>
+      <w:proofErr w:type="spellStart"/>
+      <w:proofErr w:type="gramStart"/>
+      <w:r>
+        <w:t>ngOptions</w:t>
+      </w:r>
+      <w:proofErr w:type="spellEnd"/>
+      <w:proofErr w:type="gramEnd"/>
+      <w:r>
+        <w:t xml:space="preserve"> não tem razão de existir sem o </w:t>
+      </w:r>
+      <w:proofErr w:type="spellStart"/>
+      <w:r>
+        <w:t>ngModel</w:t>
+      </w:r>
+      <w:proofErr w:type="spellEnd"/>
     </w:p>
     <w:p>
       <w:pPr>
@@ -158,32 +255,46 @@
         <w:ind w:left="708"/>
       </w:pPr>
       <w:r>
-        <w:t>- select</w:t>
-      </w:r>
+        <w:t xml:space="preserve">- </w:t>
+      </w:r>
+      <w:proofErr w:type="spellStart"/>
+      <w:r>
+        <w:t>select</w:t>
+      </w:r>
+      <w:proofErr w:type="spellEnd"/>
     </w:p>
     <w:p>
       <w:pPr>
         <w:ind w:left="708"/>
       </w:pPr>
       <w:r>
-        <w:t>-textarea</w:t>
-      </w:r>
-    </w:p>
-    <w:p>
-      <w:pPr>
-        <w:jc w:val="both"/>
-      </w:pPr>
-    </w:p>
-    <w:p>
-      <w:pPr>
-        <w:jc w:val="both"/>
-      </w:pPr>
+        <w:t>-</w:t>
+      </w:r>
+      <w:proofErr w:type="spellStart"/>
+      <w:r>
+        <w:t>textarea</w:t>
+      </w:r>
+      <w:proofErr w:type="spellEnd"/>
+    </w:p>
+    <w:p>
+      <w:pPr>
+        <w:jc w:val="both"/>
+      </w:pPr>
+    </w:p>
+    <w:p>
+      <w:pPr>
+        <w:jc w:val="both"/>
+      </w:pPr>
+      <w:proofErr w:type="spellStart"/>
+      <w:proofErr w:type="gramStart"/>
       <w:r>
         <w:rPr>
           <w:b/>
         </w:rPr>
         <w:t>ngClick</w:t>
       </w:r>
+      <w:proofErr w:type="spellEnd"/>
+      <w:proofErr w:type="gramEnd"/>
       <w:r>
         <w:t xml:space="preserve"> : Atribui um comportamento ao evento.</w:t>
       </w:r>
@@ -192,12 +303,16 @@
       <w:pPr>
         <w:jc w:val="both"/>
       </w:pPr>
+      <w:proofErr w:type="spellStart"/>
+      <w:proofErr w:type="gramStart"/>
       <w:r>
         <w:rPr>
           <w:b/>
         </w:rPr>
         <w:t>ngDisabled</w:t>
       </w:r>
+      <w:proofErr w:type="spellEnd"/>
+      <w:proofErr w:type="gramEnd"/>
       <w:r>
         <w:rPr>
           <w:b/>
@@ -212,32 +327,89 @@
       <w:pPr>
         <w:jc w:val="both"/>
       </w:pPr>
+      <w:proofErr w:type="spellStart"/>
+      <w:proofErr w:type="gramStart"/>
       <w:r>
         <w:rPr>
           <w:b/>
         </w:rPr>
         <w:t>ngOptions</w:t>
       </w:r>
-      <w:r>
-        <w:t xml:space="preserve"> Renderiza as opções de um select</w:t>
-      </w:r>
-      <w:r>
-        <w:t xml:space="preserve"> : Selecionada e atribuída ao scope pelo ngmodel.</w:t>
-      </w:r>
-    </w:p>
-    <w:p>
-      <w:pPr>
-        <w:jc w:val="both"/>
-      </w:pPr>
-      <w:r>
-        <w:rPr>
-          <w:b/>
-        </w:rPr>
-        <w:t>ngClass e ngStyle:</w:t>
-      </w:r>
+      <w:proofErr w:type="spellEnd"/>
+      <w:proofErr w:type="gramEnd"/>
       <w:r>
         <w:t xml:space="preserve"> </w:t>
       </w:r>
+      <w:proofErr w:type="spellStart"/>
+      <w:r>
+        <w:t>Renderiza</w:t>
+      </w:r>
+      <w:proofErr w:type="spellEnd"/>
+      <w:r>
+        <w:t xml:space="preserve"> as opções de um </w:t>
+      </w:r>
+      <w:proofErr w:type="spellStart"/>
+      <w:r>
+        <w:t>select</w:t>
+      </w:r>
+      <w:proofErr w:type="spellEnd"/>
+      <w:r>
+        <w:t xml:space="preserve"> : Selecionada e atribuída ao </w:t>
+      </w:r>
+      <w:proofErr w:type="spellStart"/>
+      <w:r>
+        <w:t>scope</w:t>
+      </w:r>
+      <w:proofErr w:type="spellEnd"/>
+      <w:r>
+        <w:t xml:space="preserve"> pelo </w:t>
+      </w:r>
+      <w:proofErr w:type="spellStart"/>
+      <w:r>
+        <w:t>ngmodel</w:t>
+      </w:r>
+      <w:proofErr w:type="spellEnd"/>
+      <w:r>
+        <w:t>.</w:t>
+      </w:r>
+    </w:p>
+    <w:p>
+      <w:pPr>
+        <w:jc w:val="both"/>
+      </w:pPr>
+      <w:proofErr w:type="spellStart"/>
+      <w:proofErr w:type="gramStart"/>
+      <w:r>
+        <w:rPr>
+          <w:b/>
+        </w:rPr>
+        <w:t>ngClass</w:t>
+      </w:r>
+      <w:proofErr w:type="spellEnd"/>
+      <w:proofErr w:type="gramEnd"/>
+      <w:r>
+        <w:rPr>
+          <w:b/>
+        </w:rPr>
+        <w:t xml:space="preserve"> e </w:t>
+      </w:r>
+      <w:proofErr w:type="spellStart"/>
+      <w:r>
+        <w:rPr>
+          <w:b/>
+        </w:rPr>
+        <w:t>ngStyle</w:t>
+      </w:r>
+      <w:proofErr w:type="spellEnd"/>
+      <w:r>
+        <w:rPr>
+          <w:b/>
+        </w:rPr>
+        <w:t>:</w:t>
+      </w:r>
+      <w:r>
+        <w:t xml:space="preserve"> </w:t>
+      </w:r>
       <w:r>
         <w:t>Aplicando classes CSS e estilos dinamicamente</w:t>
       </w:r>
@@ -252,24 +424,30 @@
       <w:pPr>
         <w:jc w:val="both"/>
       </w:pPr>
-      <w:r>
-        <w:rPr>
-          <w:b/>
-        </w:rPr>
-        <w:t xml:space="preserve">ngShow, ngHide </w:t>
-      </w:r>
-      <w:r>
-        <w:rPr>
-          <w:b/>
-        </w:rPr>
-        <w:t xml:space="preserve">(tags pequenas) </w:t>
-      </w:r>
-      <w:r>
-        <w:rPr>
-          <w:b/>
-        </w:rPr>
-        <w:t>e ngIf</w:t>
-      </w:r>
+      <w:proofErr w:type="spellStart"/>
+      <w:proofErr w:type="gramStart"/>
+      <w:r>
+        <w:rPr>
+          <w:b/>
+        </w:rPr>
+        <w:t>ngShow</w:t>
+      </w:r>
+      <w:proofErr w:type="spellEnd"/>
+      <w:proofErr w:type="gramEnd"/>
+      <w:r>
+        <w:rPr>
+          <w:b/>
+        </w:rPr>
+        <w:t xml:space="preserve">, </w:t>
+      </w:r>
+      <w:proofErr w:type="spellStart"/>
+      <w:r>
+        <w:rPr>
+          <w:b/>
+        </w:rPr>
+        <w:t>ngHide</w:t>
+      </w:r>
+      <w:proofErr w:type="spellEnd"/>
       <w:r>
         <w:rPr>
           <w:b/>
@@ -277,7 +455,55 @@
         <w:t xml:space="preserve"> </w:t>
       </w:r>
       <w:r>
-        <w:t>(melhor para performance - associar ngsource)</w:t>
+        <w:rPr>
+          <w:b/>
+        </w:rPr>
+        <w:t>(</w:t>
+      </w:r>
+      <w:proofErr w:type="spellStart"/>
+      <w:r>
+        <w:rPr>
+          <w:b/>
+        </w:rPr>
+        <w:t>tags</w:t>
+      </w:r>
+      <w:proofErr w:type="spellEnd"/>
+      <w:r>
+        <w:rPr>
+          <w:b/>
+        </w:rPr>
+        <w:t xml:space="preserve"> pequenas) </w:t>
+      </w:r>
+      <w:r>
+        <w:rPr>
+          <w:b/>
+        </w:rPr>
+        <w:t xml:space="preserve">e </w:t>
+      </w:r>
+      <w:proofErr w:type="spellStart"/>
+      <w:r>
+        <w:rPr>
+          <w:b/>
+        </w:rPr>
+        <w:t>ngIf</w:t>
+      </w:r>
+      <w:proofErr w:type="spellEnd"/>
+      <w:r>
+        <w:rPr>
+          <w:b/>
+        </w:rPr>
+        <w:t xml:space="preserve"> </w:t>
+      </w:r>
+      <w:r>
+        <w:t xml:space="preserve">(melhor para performance - associar </w:t>
+      </w:r>
+      <w:proofErr w:type="spellStart"/>
+      <w:r>
+        <w:t>ngsource</w:t>
+      </w:r>
+      <w:proofErr w:type="spellEnd"/>
+      <w:r>
+        <w:t>)</w:t>
       </w:r>
       <w:r>
         <w:rPr>
@@ -289,27 +515,48 @@
         <w:t xml:space="preserve"> Exibindo um elemento condicionalmente.</w:t>
       </w:r>
       <w:r>
-        <w:t xml:space="preserve"> ngIf interage com a DOM já os outros não.</w:t>
-      </w:r>
-    </w:p>
-    <w:p>
-      <w:pPr>
-        <w:jc w:val="both"/>
-      </w:pPr>
-      <w:r>
-        <w:t>ngInclude: Incluir conteúdo dinamicamente.</w:t>
-      </w:r>
-    </w:p>
-    <w:p>
-      <w:pPr>
-        <w:jc w:val="both"/>
-      </w:pPr>
+        <w:t xml:space="preserve"> </w:t>
+      </w:r>
+      <w:proofErr w:type="spellStart"/>
+      <w:proofErr w:type="gramStart"/>
+      <w:r>
+        <w:t>ngIf</w:t>
+      </w:r>
+      <w:proofErr w:type="spellEnd"/>
+      <w:proofErr w:type="gramEnd"/>
+      <w:r>
+        <w:t xml:space="preserve"> interage com a DOM já os outros não.</w:t>
+      </w:r>
+    </w:p>
+    <w:p>
+      <w:pPr>
+        <w:jc w:val="both"/>
+      </w:pPr>
+      <w:proofErr w:type="spellStart"/>
+      <w:proofErr w:type="gramStart"/>
+      <w:r>
+        <w:t>ngInclude</w:t>
+      </w:r>
+      <w:proofErr w:type="spellEnd"/>
+      <w:proofErr w:type="gramEnd"/>
+      <w:r>
+        <w:t>: Incluir conteúdo dinamicamente.</w:t>
+      </w:r>
+    </w:p>
+    <w:p>
+      <w:pPr>
+        <w:jc w:val="both"/>
+      </w:pPr>
+      <w:proofErr w:type="spellStart"/>
+      <w:proofErr w:type="gramStart"/>
       <w:r>
         <w:rPr>
           <w:b/>
         </w:rPr>
         <w:t>ngRequired</w:t>
       </w:r>
+      <w:proofErr w:type="spellEnd"/>
+      <w:proofErr w:type="gramEnd"/>
       <w:r>
         <w:t xml:space="preserve"> Define um determinado campo como obrigatório.</w:t>
       </w:r>
@@ -320,7 +567,21 @@
         <w:rPr>
           <w:b/>
         </w:rPr>
-        <w:t xml:space="preserve">$invalid </w:t>
+        <w:t>$</w:t>
+      </w:r>
+      <w:proofErr w:type="spellStart"/>
+      <w:r>
+        <w:rPr>
+          <w:b/>
+        </w:rPr>
+        <w:t>invalid</w:t>
+      </w:r>
+      <w:proofErr w:type="spellEnd"/>
+      <w:r>
+        <w:rPr>
+          <w:b/>
+        </w:rPr>
+        <w:t xml:space="preserve"> </w:t>
       </w:r>
       <w:r>
         <w:t>para desabilitar “botão”</w:t>
@@ -337,54 +598,150 @@
         <w:rPr>
           <w:b/>
         </w:rPr>
-        <w:t>$pristine</w:t>
-      </w:r>
-      <w:r>
-        <w:rPr>
-          <w:b/>
-        </w:rPr>
-        <w:t xml:space="preserve">(campo </w:t>
+        <w:t>$</w:t>
+      </w:r>
+      <w:proofErr w:type="spellStart"/>
+      <w:proofErr w:type="gramStart"/>
+      <w:r>
+        <w:rPr>
+          <w:b/>
+        </w:rPr>
+        <w:t>pristine</w:t>
+      </w:r>
+      <w:proofErr w:type="spellEnd"/>
+      <w:r>
+        <w:rPr>
+          <w:b/>
+        </w:rPr>
+        <w:t>(</w:t>
+      </w:r>
+      <w:proofErr w:type="gramEnd"/>
+      <w:r>
+        <w:rPr>
+          <w:b/>
+        </w:rPr>
+        <w:t>campo virgem)</w:t>
+      </w:r>
+      <w:r>
+        <w:rPr>
+          <w:b/>
+        </w:rPr>
+        <w:t xml:space="preserve"> e $</w:t>
+      </w:r>
+      <w:proofErr w:type="spellStart"/>
+      <w:r>
+        <w:rPr>
+          <w:b/>
+        </w:rPr>
+        <w:t>dirty</w:t>
+      </w:r>
+      <w:proofErr w:type="spellEnd"/>
+      <w:r>
+        <w:rPr>
+          <w:b/>
+        </w:rPr>
+        <w:t>(campo já tocado)</w:t>
+      </w:r>
+      <w:r>
+        <w:rPr>
+          <w:b/>
+        </w:rPr>
+        <w:t>:</w:t>
+      </w:r>
+      <w:r>
+        <w:t xml:space="preserve"> </w:t>
+      </w:r>
+      <w:r>
+        <w:t>Verificando se um formulário ou campo já foi utilizado alguma vez.</w:t>
+      </w:r>
+    </w:p>
+    <w:p>
+      <w:pPr>
+        <w:jc w:val="both"/>
+      </w:pPr>
+      <w:proofErr w:type="spellStart"/>
+      <w:proofErr w:type="gramStart"/>
+      <w:r>
+        <w:rPr>
+          <w:b/>
+        </w:rPr>
+        <w:t>ngMinlength</w:t>
+      </w:r>
+      <w:proofErr w:type="spellEnd"/>
+      <w:proofErr w:type="gramEnd"/>
+      <w:r>
+        <w:rPr>
+          <w:b/>
+        </w:rPr>
+        <w:t xml:space="preserve"> e </w:t>
+      </w:r>
+      <w:proofErr w:type="spellStart"/>
+      <w:r>
+        <w:rPr>
+          <w:b/>
+        </w:rPr>
+        <w:t>ng</w:t>
+      </w:r>
+      <w:proofErr w:type="spellEnd"/>
+      <w:r>
+        <w:rPr>
+          <w:b/>
+        </w:rPr>
+        <w:t xml:space="preserve"> </w:t>
+      </w:r>
+      <w:proofErr w:type="spellStart"/>
+      <w:r>
+        <w:rPr>
+          <w:b/>
+        </w:rPr>
+        <w:t>Maxlenght</w:t>
+      </w:r>
+      <w:proofErr w:type="spellEnd"/>
+      <w:r>
+        <w:rPr>
+          <w:b/>
+        </w:rPr>
+        <w:t xml:space="preserve"> </w:t>
+      </w:r>
+      <w:r>
+        <w:t>Define o tamanho mínimo e máximo permitido.</w:t>
+      </w:r>
+    </w:p>
+    <w:p>
+      <w:pPr>
+        <w:jc w:val="both"/>
+      </w:pPr>
+      <w:r>
+        <w:lastRenderedPageBreak/>
+        <w:t>$</w:t>
       </w:r>
       <w:bookmarkStart w:id="0" w:name="_GoBack"/>
+      <w:proofErr w:type="spellStart"/>
+      <w:r>
+        <w:rPr>
+          <w:b/>
+        </w:rPr>
+        <w:t>error</w:t>
+      </w:r>
+      <w:proofErr w:type="spellEnd"/>
+      <w:r>
+        <w:t xml:space="preserve"> </w:t>
+      </w:r>
       <w:bookmarkEnd w:id="0"/>
       <w:r>
-        <w:rPr>
-          <w:b/>
-        </w:rPr>
-        <w:t>virgem)</w:t>
-      </w:r>
-      <w:r>
-        <w:rPr>
-          <w:b/>
-        </w:rPr>
-        <w:t xml:space="preserve"> e $dirty</w:t>
-      </w:r>
-      <w:r>
-        <w:rPr>
-          <w:b/>
-        </w:rPr>
-        <w:t>(campo já tocado)</w:t>
-      </w:r>
-      <w:r>
-        <w:rPr>
-          <w:b/>
-        </w:rPr>
-        <w:t>:</w:t>
-      </w:r>
-      <w:r>
-        <w:t xml:space="preserve"> </w:t>
-      </w:r>
-      <w:r>
-        <w:t>Verificando se um formulário ou campo já foi utilizado alguma vez.</w:t>
-      </w:r>
-    </w:p>
-    <w:p>
-      <w:pPr>
-        <w:jc w:val="both"/>
-        <w:rPr>
-          <w:u w:val="single"/>
-        </w:rPr>
-      </w:pPr>
+        <w:t>para consulta de erros de um campo ou formulário</w:t>
+      </w:r>
+      <w:r>
+        <w:t>. Objeto que contém as validações e seus respectivos</w:t>
+      </w:r>
+      <w:proofErr w:type="gramStart"/>
+      <w:r>
+        <w:t xml:space="preserve">  </w:t>
+      </w:r>
+      <w:proofErr w:type="gramEnd"/>
+      <w:r>
+        <w:t>estados.</w:t>
+      </w:r>
     </w:p>
     <w:p>
       <w:pPr>

</xml_diff>

<commit_message>
Filtro: uppercase, lowercase, date: new Date(), filter
</commit_message>
<xml_diff>
--- a/Diretivas.docx
+++ b/Diretivas.docx
@@ -715,41 +715,149 @@
         <w:lastRenderedPageBreak/>
         <w:t>$</w:t>
       </w:r>
+      <w:proofErr w:type="spellStart"/>
+      <w:r>
+        <w:rPr>
+          <w:b/>
+        </w:rPr>
+        <w:t>error</w:t>
+      </w:r>
+      <w:proofErr w:type="spellEnd"/>
+      <w:r>
+        <w:t xml:space="preserve"> para consulta de erros de um campo ou formulário</w:t>
+      </w:r>
+      <w:r>
+        <w:t>. Objeto que contém as validações e seus respectivos estados.</w:t>
+      </w:r>
+    </w:p>
+    <w:p>
+      <w:pPr>
+        <w:jc w:val="both"/>
+      </w:pPr>
+    </w:p>
+    <w:p>
+      <w:pPr>
+        <w:jc w:val="both"/>
+        <w:rPr>
+          <w:u w:val="single"/>
+        </w:rPr>
+      </w:pPr>
+      <w:proofErr w:type="spellStart"/>
+      <w:r>
+        <w:t>Filter</w:t>
+      </w:r>
+      <w:proofErr w:type="spellEnd"/>
+      <w:r>
+        <w:t xml:space="preserve"> nem sempre filtram </w:t>
+      </w:r>
+      <w:r>
+        <w:sym w:font="Wingdings" w:char="F04A"/>
+      </w:r>
+      <w:r>
+        <w:t xml:space="preserve">. Transformam o resultado de uma expressão, realizando operações como a formatação de data, a conversão de moeda e a ordenação de </w:t>
+      </w:r>
+      <w:proofErr w:type="spellStart"/>
+      <w:r>
+        <w:t>Array</w:t>
+      </w:r>
+      <w:proofErr w:type="spellEnd"/>
+      <w:r>
+        <w:t>.</w:t>
+      </w:r>
+    </w:p>
+    <w:p>
+      <w:pPr>
+        <w:jc w:val="both"/>
+        <w:rPr>
+          <w:u w:val="single"/>
+          <w:lang w:val="en-US"/>
+        </w:rPr>
+      </w:pPr>
+      <w:r>
+        <w:rPr>
+          <w:lang w:val="en-US"/>
+        </w:rPr>
+        <w:t>Uppercase, lowercase, date: '</w:t>
+      </w:r>
+      <w:proofErr w:type="spellStart"/>
+      <w:r>
+        <w:rPr>
+          <w:lang w:val="en-US"/>
+        </w:rPr>
+        <w:t>dd</w:t>
+      </w:r>
+      <w:proofErr w:type="spellEnd"/>
+      <w:r>
+        <w:rPr>
+          <w:lang w:val="en-US"/>
+        </w:rPr>
+        <w:t>/mm/</w:t>
+      </w:r>
+      <w:proofErr w:type="spellStart"/>
+      <w:r>
+        <w:rPr>
+          <w:lang w:val="en-US"/>
+        </w:rPr>
+        <w:t>yy</w:t>
+      </w:r>
+      <w:proofErr w:type="spellEnd"/>
+      <w:r>
+        <w:rPr>
+          <w:lang w:val="en-US"/>
+        </w:rPr>
+        <w:t xml:space="preserve"> </w:t>
+      </w:r>
+      <w:proofErr w:type="spellStart"/>
+      <w:r>
+        <w:rPr>
+          <w:lang w:val="en-US"/>
+        </w:rPr>
+        <w:t>hh:mm:ss</w:t>
+      </w:r>
+      <w:proofErr w:type="spellEnd"/>
+      <w:r>
+        <w:rPr>
+          <w:lang w:val="en-US"/>
+        </w:rPr>
+        <w:t>'</w:t>
+      </w:r>
+    </w:p>
+    <w:p>
+      <w:pPr>
+        <w:jc w:val="both"/>
+        <w:rPr>
+          <w:u w:val="single"/>
+        </w:rPr>
+      </w:pPr>
+      <w:proofErr w:type="spellStart"/>
+      <w:r>
+        <w:t>Filter</w:t>
+      </w:r>
+      <w:proofErr w:type="spellEnd"/>
+      <w:r>
+        <w:t xml:space="preserve">: filtra um </w:t>
+      </w:r>
+      <w:proofErr w:type="spellStart"/>
+      <w:r>
+        <w:t>array</w:t>
+      </w:r>
+      <w:proofErr w:type="spellEnd"/>
+      <w:r>
+        <w:t xml:space="preserve"> com base em um crit</w:t>
+      </w:r>
+      <w:r>
+        <w:t>ério.</w:t>
+      </w:r>
+    </w:p>
+    <w:p>
+      <w:pPr>
+        <w:jc w:val="both"/>
+        <w:rPr>
+          <w:u w:val="single"/>
+        </w:rPr>
+      </w:pPr>
       <w:bookmarkStart w:id="0" w:name="_GoBack"/>
-      <w:proofErr w:type="spellStart"/>
-      <w:r>
-        <w:rPr>
-          <w:b/>
-        </w:rPr>
-        <w:t>error</w:t>
-      </w:r>
-      <w:proofErr w:type="spellEnd"/>
-      <w:r>
-        <w:t xml:space="preserve"> </w:t>
-      </w:r>
       <w:bookmarkEnd w:id="0"/>
-      <w:r>
-        <w:t>para consulta de erros de um campo ou formulário</w:t>
-      </w:r>
-      <w:r>
-        <w:t>. Objeto que contém as validações e seus respectivos</w:t>
-      </w:r>
-      <w:proofErr w:type="gramStart"/>
-      <w:r>
-        <w:t xml:space="preserve">  </w:t>
-      </w:r>
-      <w:proofErr w:type="gramEnd"/>
-      <w:r>
-        <w:t>estados.</w:t>
-      </w:r>
-    </w:p>
-    <w:p>
-      <w:pPr>
-        <w:jc w:val="both"/>
-        <w:rPr>
-          <w:u w:val="single"/>
-        </w:rPr>
-      </w:pPr>
     </w:p>
     <w:p>
       <w:pPr>

</xml_diff>

<commit_message>
orderBy nome e operadora utilizando da funcao ordenarPor
</commit_message>
<xml_diff>
--- a/Diretivas.docx
+++ b/Diretivas.docx
@@ -744,6 +744,9 @@
       </w:pPr>
       <w:proofErr w:type="spellStart"/>
       <w:r>
+        <w:rPr>
+          <w:b/>
+        </w:rPr>
         <w:t>Filter</w:t>
       </w:r>
       <w:proofErr w:type="spellEnd"/>
@@ -775,15 +778,48 @@
       </w:pPr>
       <w:r>
         <w:rPr>
+          <w:b/>
           <w:lang w:val="en-US"/>
         </w:rPr>
-        <w:t>Uppercase, lowercase, date: '</w:t>
-      </w:r>
-      <w:proofErr w:type="spellStart"/>
+        <w:t>Uppercase</w:t>
+      </w:r>
       <w:r>
         <w:rPr>
           <w:lang w:val="en-US"/>
         </w:rPr>
+        <w:t xml:space="preserve">, </w:t>
+      </w:r>
+      <w:r>
+        <w:rPr>
+          <w:b/>
+          <w:lang w:val="en-US"/>
+        </w:rPr>
+        <w:t>lowercase</w:t>
+      </w:r>
+      <w:r>
+        <w:rPr>
+          <w:lang w:val="en-US"/>
+        </w:rPr>
+        <w:t xml:space="preserve">, </w:t>
+      </w:r>
+      <w:r>
+        <w:rPr>
+          <w:b/>
+          <w:lang w:val="en-US"/>
+        </w:rPr>
+        <w:t>date</w:t>
+      </w:r>
+      <w:r>
+        <w:rPr>
+          <w:lang w:val="en-US"/>
+        </w:rPr>
+        <w:t>: '</w:t>
+      </w:r>
+      <w:proofErr w:type="spellStart"/>
+      <w:r>
+        <w:rPr>
+          <w:lang w:val="en-US"/>
+        </w:rPr>
         <w:t>dd</w:t>
       </w:r>
       <w:proofErr w:type="spellEnd"/>
@@ -825,39 +861,116 @@
     <w:p>
       <w:pPr>
         <w:jc w:val="both"/>
+      </w:pPr>
+      <w:proofErr w:type="spellStart"/>
+      <w:r>
+        <w:rPr>
+          <w:b/>
+        </w:rPr>
+        <w:t>Filter</w:t>
+      </w:r>
+      <w:proofErr w:type="spellEnd"/>
+      <w:r>
+        <w:t xml:space="preserve">: filtra um </w:t>
+      </w:r>
+      <w:proofErr w:type="spellStart"/>
+      <w:r>
+        <w:t>array</w:t>
+      </w:r>
+      <w:proofErr w:type="spellEnd"/>
+      <w:r>
+        <w:t xml:space="preserve"> com base em um crit</w:t>
+      </w:r>
+      <w:r>
+        <w:t>ério.</w:t>
+      </w:r>
+      <w:r>
+        <w:t xml:space="preserve"> </w:t>
+      </w:r>
+    </w:p>
+    <w:p>
+      <w:pPr>
+        <w:jc w:val="both"/>
         <w:rPr>
           <w:u w:val="single"/>
         </w:rPr>
       </w:pPr>
       <w:proofErr w:type="spellStart"/>
-      <w:r>
-        <w:t>Filter</w:t>
-      </w:r>
-      <w:proofErr w:type="spellEnd"/>
-      <w:r>
-        <w:t xml:space="preserve">: filtra um </w:t>
-      </w:r>
-      <w:proofErr w:type="spellStart"/>
-      <w:r>
-        <w:t>array</w:t>
-      </w:r>
-      <w:proofErr w:type="spellEnd"/>
-      <w:r>
-        <w:t xml:space="preserve"> com base em um crit</w:t>
-      </w:r>
-      <w:r>
-        <w:t>ério.</w:t>
-      </w:r>
-    </w:p>
-    <w:p>
-      <w:pPr>
-        <w:jc w:val="both"/>
+      <w:proofErr w:type="gramStart"/>
+      <w:r>
+        <w:t>orderBy</w:t>
+      </w:r>
+      <w:proofErr w:type="spellEnd"/>
+      <w:proofErr w:type="gramEnd"/>
+      <w:r>
+        <w:t xml:space="preserve"> utiliza com </w:t>
+      </w:r>
+      <w:proofErr w:type="spellStart"/>
+      <w:r>
+        <w:t>filter</w:t>
+      </w:r>
+      <w:proofErr w:type="spellEnd"/>
+      <w:r>
         <w:rPr>
           <w:u w:val="single"/>
         </w:rPr>
-      </w:pPr>
+        <w:t xml:space="preserve"> </w:t>
+      </w:r>
+      <w:r>
+        <w:t xml:space="preserve">tipo no </w:t>
+      </w:r>
+      <w:proofErr w:type="spellStart"/>
+      <w:r>
+        <w:t>sql</w:t>
+      </w:r>
+      <w:proofErr w:type="spellEnd"/>
+      <w:r>
+        <w:t xml:space="preserve"> -&gt;&gt; </w:t>
+      </w:r>
+      <w:proofErr w:type="spellStart"/>
+      <w:r>
+        <w:t>orderBy</w:t>
+      </w:r>
+      <w:proofErr w:type="spellEnd"/>
+      <w:r>
+        <w:t>: '</w:t>
+      </w:r>
+      <w:r>
+        <w:t>-</w:t>
+      </w:r>
+      <w:r>
+        <w:t>nome'</w:t>
+      </w:r>
+      <w:r>
+        <w:t xml:space="preserve"> ou </w:t>
+      </w:r>
+      <w:r>
+        <w:t>'</w:t>
+      </w:r>
+      <w:r>
+        <w:t>+</w:t>
+      </w:r>
       <w:bookmarkStart w:id="0" w:name="_GoBack"/>
       <w:bookmarkEnd w:id="0"/>
+      <w:r>
+        <w:t>nome'</w:t>
+      </w:r>
+    </w:p>
+    <w:p>
+      <w:pPr>
+        <w:jc w:val="both"/>
+        <w:rPr>
+          <w:u w:val="single"/>
+        </w:rPr>
+      </w:pPr>
+    </w:p>
+    <w:p>
+      <w:pPr>
+        <w:jc w:val="both"/>
+        <w:rPr>
+          <w:u w:val="single"/>
+        </w:rPr>
+      </w:pPr>
     </w:p>
     <w:p>
       <w:pPr>

</xml_diff>

<commit_message>
Importação localeptbr.js, preço nas operadora para apresentação
</commit_message>
<xml_diff>
--- a/Diretivas.docx
+++ b/Diretivas.docx
@@ -898,6 +898,9 @@
       <w:proofErr w:type="spellStart"/>
       <w:proofErr w:type="gramStart"/>
       <w:r>
+        <w:rPr>
+          <w:b/>
+        </w:rPr>
         <w:t>orderBy</w:t>
       </w:r>
       <w:proofErr w:type="spellEnd"/>
@@ -950,35 +953,88 @@
       <w:r>
         <w:t>+</w:t>
       </w:r>
+      <w:r>
+        <w:t>nome'</w:t>
+      </w:r>
+    </w:p>
+    <w:p>
+      <w:pPr>
+        <w:jc w:val="both"/>
+      </w:pPr>
+      <w:proofErr w:type="spellStart"/>
+      <w:proofErr w:type="gramStart"/>
+      <w:r>
+        <w:rPr>
+          <w:b/>
+        </w:rPr>
+        <w:t>currency</w:t>
+      </w:r>
+      <w:proofErr w:type="spellEnd"/>
+      <w:proofErr w:type="gramEnd"/>
+      <w:r>
+        <w:rPr>
+          <w:b/>
+        </w:rPr>
+        <w:t xml:space="preserve"> : </w:t>
+      </w:r>
+      <w:r>
+        <w:t>refere-se a padronizar estilo de moedas</w:t>
+      </w:r>
+    </w:p>
+    <w:p>
+      <w:pPr>
+        <w:jc w:val="both"/>
+      </w:pPr>
+      <w:proofErr w:type="spellStart"/>
+      <w:proofErr w:type="gramStart"/>
+      <w:r>
+        <w:rPr>
+          <w:b/>
+        </w:rPr>
+        <w:t>number</w:t>
+      </w:r>
+      <w:proofErr w:type="spellEnd"/>
+      <w:proofErr w:type="gramEnd"/>
+      <w:r>
+        <w:t xml:space="preserve"> : {100.26 : number:1} -&gt; imprime com uma casa decimal: 100.2</w:t>
+      </w:r>
+    </w:p>
+    <w:p>
+      <w:pPr>
+        <w:jc w:val="both"/>
+      </w:pPr>
+      <w:proofErr w:type="spellStart"/>
+      <w:proofErr w:type="gramStart"/>
+      <w:r>
+        <w:rPr>
+          <w:b/>
+        </w:rPr>
+        <w:t>limitTo</w:t>
+      </w:r>
+      <w:proofErr w:type="spellEnd"/>
+      <w:proofErr w:type="gramEnd"/>
+      <w:r>
+        <w:t xml:space="preserve">: limita a apresentação de nomes de </w:t>
+      </w:r>
+      <w:proofErr w:type="spellStart"/>
+      <w:r>
+        <w:t>arrays</w:t>
+      </w:r>
+      <w:proofErr w:type="spellEnd"/>
+      <w:r>
+        <w:t xml:space="preserve"> na tela</w:t>
+      </w:r>
+    </w:p>
+    <w:p/>
+    <w:p>
+      <w:pPr>
+        <w:jc w:val="both"/>
+        <w:rPr>
+          <w:u w:val="single"/>
+        </w:rPr>
+      </w:pPr>
       <w:bookmarkStart w:id="0" w:name="_GoBack"/>
       <w:bookmarkEnd w:id="0"/>
-      <w:r>
-        <w:t>nome'</w:t>
-      </w:r>
-    </w:p>
-    <w:p>
-      <w:pPr>
-        <w:jc w:val="both"/>
-        <w:rPr>
-          <w:u w:val="single"/>
-        </w:rPr>
-      </w:pPr>
-    </w:p>
-    <w:p>
-      <w:pPr>
-        <w:jc w:val="both"/>
-        <w:rPr>
-          <w:u w:val="single"/>
-        </w:rPr>
-      </w:pPr>
-    </w:p>
-    <w:p>
-      <w:pPr>
-        <w:jc w:val="both"/>
-        <w:rPr>
-          <w:u w:val="single"/>
-        </w:rPr>
-      </w:pPr>
     </w:p>
     <w:p/>
     <w:sectPr>

</xml_diff>

<commit_message>
Utilizando o get post e json para ligar Angular ao Backend com a listagem - Pendência no POST.
</commit_message>
<xml_diff>
--- a/Diretivas.docx
+++ b/Diretivas.docx
@@ -1025,16 +1025,428 @@
         <w:t xml:space="preserve"> na tela</w:t>
       </w:r>
     </w:p>
-    <w:p/>
-    <w:p>
-      <w:pPr>
-        <w:jc w:val="both"/>
-        <w:rPr>
-          <w:u w:val="single"/>
-        </w:rPr>
-      </w:pPr>
+    <w:p>
+      <w:r>
+        <w:t>$</w:t>
+      </w:r>
+      <w:proofErr w:type="spellStart"/>
+      <w:proofErr w:type="gramStart"/>
+      <w:r>
+        <w:t>http</w:t>
+      </w:r>
+      <w:proofErr w:type="spellEnd"/>
+      <w:proofErr w:type="gramEnd"/>
+      <w:r>
+        <w:t xml:space="preserve"> : O serviço do angular permite a realização de requisições utilizando </w:t>
+      </w:r>
+      <w:proofErr w:type="spellStart"/>
+      <w:r>
+        <w:t>XMLHttpRequest</w:t>
+      </w:r>
+      <w:proofErr w:type="spellEnd"/>
+      <w:r>
+        <w:t xml:space="preserve"> ou via JSONP.</w:t>
+      </w:r>
+    </w:p>
+    <w:p>
+      <w:pPr>
+        <w:rPr>
+          <w:lang w:val="en-US"/>
+        </w:rPr>
+      </w:pPr>
+      <w:proofErr w:type="gramStart"/>
+      <w:r>
+        <w:rPr>
+          <w:lang w:val="en-US"/>
+        </w:rPr>
+        <w:t>Get(</w:t>
+      </w:r>
+      <w:proofErr w:type="spellStart"/>
+      <w:proofErr w:type="gramEnd"/>
+      <w:r>
+        <w:rPr>
+          <w:lang w:val="en-US"/>
+        </w:rPr>
+        <w:t>url</w:t>
+      </w:r>
+      <w:proofErr w:type="spellEnd"/>
+      <w:r>
+        <w:rPr>
+          <w:lang w:val="en-US"/>
+        </w:rPr>
+        <w:t xml:space="preserve">, </w:t>
+      </w:r>
+      <w:proofErr w:type="spellStart"/>
+      <w:r>
+        <w:rPr>
+          <w:lang w:val="en-US"/>
+        </w:rPr>
+        <w:t>config</w:t>
+      </w:r>
+      <w:proofErr w:type="spellEnd"/>
+      <w:r>
+        <w:rPr>
+          <w:lang w:val="en-US"/>
+        </w:rPr>
+        <w:t>);</w:t>
+      </w:r>
+    </w:p>
+    <w:p>
+      <w:pPr>
+        <w:rPr>
+          <w:lang w:val="en-US"/>
+        </w:rPr>
+      </w:pPr>
+      <w:proofErr w:type="gramStart"/>
+      <w:r>
+        <w:rPr>
+          <w:lang w:val="en-US"/>
+        </w:rPr>
+        <w:t xml:space="preserve">Post </w:t>
+      </w:r>
+      <w:r>
+        <w:rPr>
+          <w:lang w:val="en-US"/>
+        </w:rPr>
+        <w:t xml:space="preserve"> </w:t>
+      </w:r>
+      <w:r>
+        <w:rPr>
+          <w:lang w:val="en-US"/>
+        </w:rPr>
+        <w:t>(</w:t>
+      </w:r>
+      <w:proofErr w:type="spellStart"/>
+      <w:proofErr w:type="gramEnd"/>
+      <w:r>
+        <w:rPr>
+          <w:lang w:val="en-US"/>
+        </w:rPr>
+        <w:t>url</w:t>
+      </w:r>
+      <w:proofErr w:type="spellEnd"/>
+      <w:r>
+        <w:rPr>
+          <w:lang w:val="en-US"/>
+        </w:rPr>
+        <w:t xml:space="preserve">, </w:t>
+      </w:r>
+      <w:r>
+        <w:rPr>
+          <w:lang w:val="en-US"/>
+        </w:rPr>
+        <w:t xml:space="preserve">data, </w:t>
+      </w:r>
+      <w:proofErr w:type="spellStart"/>
+      <w:r>
+        <w:rPr>
+          <w:lang w:val="en-US"/>
+        </w:rPr>
+        <w:t>config</w:t>
+      </w:r>
+      <w:proofErr w:type="spellEnd"/>
+      <w:r>
+        <w:rPr>
+          <w:lang w:val="en-US"/>
+        </w:rPr>
+        <w:t>);</w:t>
+      </w:r>
+    </w:p>
+    <w:p>
+      <w:pPr>
+        <w:rPr>
+          <w:lang w:val="en-US"/>
+        </w:rPr>
+      </w:pPr>
+      <w:r>
+        <w:rPr>
+          <w:lang w:val="en-US"/>
+        </w:rPr>
+        <w:t>Put</w:t>
+      </w:r>
+      <w:r>
+        <w:rPr>
+          <w:lang w:val="en-US"/>
+        </w:rPr>
+        <w:t xml:space="preserve"> </w:t>
+      </w:r>
+      <w:r>
+        <w:rPr>
+          <w:lang w:val="en-US"/>
+        </w:rPr>
+        <w:t>(</w:t>
+      </w:r>
+      <w:proofErr w:type="spellStart"/>
+      <w:proofErr w:type="gramStart"/>
+      <w:r>
+        <w:rPr>
+          <w:lang w:val="en-US"/>
+        </w:rPr>
+        <w:t>url</w:t>
+      </w:r>
+      <w:proofErr w:type="spellEnd"/>
+      <w:proofErr w:type="gramEnd"/>
+      <w:r>
+        <w:rPr>
+          <w:lang w:val="en-US"/>
+        </w:rPr>
+        <w:t xml:space="preserve">, </w:t>
+      </w:r>
+      <w:r>
+        <w:rPr>
+          <w:lang w:val="en-US"/>
+        </w:rPr>
+        <w:t xml:space="preserve">data, </w:t>
+      </w:r>
+      <w:proofErr w:type="spellStart"/>
+      <w:r>
+        <w:rPr>
+          <w:lang w:val="en-US"/>
+        </w:rPr>
+        <w:t>config</w:t>
+      </w:r>
+      <w:proofErr w:type="spellEnd"/>
+      <w:r>
+        <w:rPr>
+          <w:lang w:val="en-US"/>
+        </w:rPr>
+        <w:t>);</w:t>
+      </w:r>
       <w:bookmarkStart w:id="0" w:name="_GoBack"/>
       <w:bookmarkEnd w:id="0"/>
+    </w:p>
+    <w:p>
+      <w:pPr>
+        <w:rPr>
+          <w:lang w:val="en-US"/>
+        </w:rPr>
+      </w:pPr>
+      <w:r>
+        <w:rPr>
+          <w:lang w:val="en-US"/>
+        </w:rPr>
+        <w:t>Delete</w:t>
+      </w:r>
+      <w:r>
+        <w:rPr>
+          <w:lang w:val="en-US"/>
+        </w:rPr>
+        <w:t xml:space="preserve"> </w:t>
+      </w:r>
+      <w:r>
+        <w:rPr>
+          <w:lang w:val="en-US"/>
+        </w:rPr>
+        <w:t>(</w:t>
+      </w:r>
+      <w:proofErr w:type="spellStart"/>
+      <w:proofErr w:type="gramStart"/>
+      <w:r>
+        <w:rPr>
+          <w:lang w:val="en-US"/>
+        </w:rPr>
+        <w:t>url</w:t>
+      </w:r>
+      <w:proofErr w:type="spellEnd"/>
+      <w:proofErr w:type="gramEnd"/>
+      <w:r>
+        <w:rPr>
+          <w:lang w:val="en-US"/>
+        </w:rPr>
+        <w:t xml:space="preserve">, </w:t>
+      </w:r>
+      <w:proofErr w:type="spellStart"/>
+      <w:r>
+        <w:rPr>
+          <w:lang w:val="en-US"/>
+        </w:rPr>
+        <w:t>config</w:t>
+      </w:r>
+      <w:proofErr w:type="spellEnd"/>
+      <w:r>
+        <w:rPr>
+          <w:lang w:val="en-US"/>
+        </w:rPr>
+        <w:t>);</w:t>
+      </w:r>
+    </w:p>
+    <w:p>
+      <w:pPr>
+        <w:rPr>
+          <w:lang w:val="en-US"/>
+        </w:rPr>
+      </w:pPr>
+      <w:r>
+        <w:rPr>
+          <w:lang w:val="en-US"/>
+        </w:rPr>
+        <w:t xml:space="preserve">Head </w:t>
+      </w:r>
+      <w:r>
+        <w:rPr>
+          <w:lang w:val="en-US"/>
+        </w:rPr>
+        <w:t>(</w:t>
+      </w:r>
+      <w:proofErr w:type="spellStart"/>
+      <w:proofErr w:type="gramStart"/>
+      <w:r>
+        <w:rPr>
+          <w:lang w:val="en-US"/>
+        </w:rPr>
+        <w:t>url</w:t>
+      </w:r>
+      <w:proofErr w:type="spellEnd"/>
+      <w:proofErr w:type="gramEnd"/>
+      <w:r>
+        <w:rPr>
+          <w:lang w:val="en-US"/>
+        </w:rPr>
+        <w:t xml:space="preserve">, </w:t>
+      </w:r>
+      <w:proofErr w:type="spellStart"/>
+      <w:r>
+        <w:rPr>
+          <w:lang w:val="en-US"/>
+        </w:rPr>
+        <w:t>config</w:t>
+      </w:r>
+      <w:proofErr w:type="spellEnd"/>
+      <w:r>
+        <w:rPr>
+          <w:lang w:val="en-US"/>
+        </w:rPr>
+        <w:t>);</w:t>
+      </w:r>
+    </w:p>
+    <w:p>
+      <w:proofErr w:type="spellStart"/>
+      <w:r>
+        <w:t>Jsonp</w:t>
+      </w:r>
+      <w:proofErr w:type="spellEnd"/>
+      <w:r>
+        <w:t xml:space="preserve"> </w:t>
+      </w:r>
+      <w:r>
+        <w:t>(</w:t>
+      </w:r>
+      <w:proofErr w:type="spellStart"/>
+      <w:r>
+        <w:t>url</w:t>
+      </w:r>
+      <w:proofErr w:type="spellEnd"/>
+      <w:r>
+        <w:t xml:space="preserve">, </w:t>
+      </w:r>
+      <w:proofErr w:type="spellStart"/>
+      <w:r>
+        <w:t>config</w:t>
+      </w:r>
+      <w:proofErr w:type="spellEnd"/>
+      <w:r>
+        <w:t>);</w:t>
+      </w:r>
+      <w:r>
+        <w:t xml:space="preserve"> Estratégia utilizada para burlar o mecanismo de proteç</w:t>
+      </w:r>
+      <w:r>
+        <w:t>ão dos navegadores em relação ao acesso de recursos externos.</w:t>
+      </w:r>
+      <w:r>
+        <w:t xml:space="preserve"> </w:t>
+      </w:r>
+    </w:p>
+    <w:p>
+      <w:proofErr w:type="spellStart"/>
+      <w:r>
+        <w:rPr>
+          <w:b/>
+        </w:rPr>
+        <w:t>Same-Origin</w:t>
+      </w:r>
+      <w:proofErr w:type="spellEnd"/>
+      <w:r>
+        <w:rPr>
+          <w:b/>
+        </w:rPr>
+        <w:t xml:space="preserve"> </w:t>
+      </w:r>
+      <w:proofErr w:type="spellStart"/>
+      <w:proofErr w:type="gramStart"/>
+      <w:r>
+        <w:rPr>
+          <w:b/>
+        </w:rPr>
+        <w:t>Policy</w:t>
+      </w:r>
+      <w:proofErr w:type="spellEnd"/>
+      <w:r>
+        <w:rPr>
+          <w:b/>
+        </w:rPr>
+        <w:t xml:space="preserve"> :</w:t>
+      </w:r>
+      <w:proofErr w:type="gramEnd"/>
+      <w:r>
+        <w:t xml:space="preserve"> Políti</w:t>
+      </w:r>
+      <w:r>
+        <w:rPr>
+          <w:b/>
+        </w:rPr>
+        <w:t>c</w:t>
+      </w:r>
+      <w:r>
+        <w:t>a de restriç</w:t>
+      </w:r>
+      <w:r>
+        <w:t>ão de segurança que impede que o navegador acesse recursos alheios a sua origem, considerando protocolo, host e porta.</w:t>
+      </w:r>
+    </w:p>
+    <w:p>
+      <w:r>
+        <w:rPr>
+          <w:b/>
+        </w:rPr>
+        <w:t>CORS</w:t>
+      </w:r>
+      <w:r>
+        <w:t>: Cross-</w:t>
+      </w:r>
+      <w:proofErr w:type="spellStart"/>
+      <w:r>
+        <w:t>Origin</w:t>
+      </w:r>
+      <w:proofErr w:type="spellEnd"/>
+      <w:r>
+        <w:t xml:space="preserve"> </w:t>
+      </w:r>
+      <w:proofErr w:type="spellStart"/>
+      <w:r>
+        <w:t>Resource</w:t>
+      </w:r>
+      <w:proofErr w:type="spellEnd"/>
+      <w:r>
+        <w:t xml:space="preserve"> </w:t>
+      </w:r>
+      <w:proofErr w:type="spellStart"/>
+      <w:r>
+        <w:t>Sharing</w:t>
+      </w:r>
+      <w:proofErr w:type="spellEnd"/>
+      <w:r>
+        <w:t xml:space="preserve"> – Permissão para acessar recursos externos por meio de cabeçalhos HTTP adicionais.</w:t>
+      </w:r>
+    </w:p>
+    <w:p/>
+    <w:p>
+      <w:pPr>
+        <w:jc w:val="both"/>
+        <w:rPr>
+          <w:u w:val="single"/>
+        </w:rPr>
+      </w:pPr>
     </w:p>
     <w:p/>
     <w:sectPr>

</xml_diff>